<commit_message>
POCO Classes up and runnign
</commit_message>
<xml_diff>
--- a/Project_Proposal.docx
+++ b/Project_Proposal.docx
@@ -1,6 +1,6 @@
 
 <file path=word/document.xml><?xml version="1.0" encoding="utf-8"?>
-<w:document xmlns:wpc="http://schemas.microsoft.com/office/word/2010/wordprocessingCanvas" xmlns:cx="http://schemas.microsoft.com/office/drawing/2014/chartex" xmlns:cx1="http://schemas.microsoft.com/office/drawing/2015/9/8/chartex" xmlns:mc="http://schemas.openxmlformats.org/markup-compatibility/2006" xmlns:o="urn:schemas-microsoft-com:office:office" xmlns:r="http://schemas.openxmlformats.org/officeDocument/2006/relationships" xmlns:m="http://schemas.openxmlformats.org/officeDocument/2006/math" xmlns:v="urn:schemas-microsoft-com:vml" xmlns:wp14="http://schemas.microsoft.com/office/word/2010/wordprocessingDrawing" xmlns:wp="http://schemas.openxmlformats.org/drawingml/2006/wordprocessingDrawing" xmlns:w10="urn:schemas-microsoft-com:office:word" xmlns:w="http://schemas.openxmlformats.org/wordprocessingml/2006/main" xmlns:w14="http://schemas.microsoft.com/office/word/2010/wordml" xmlns:w15="http://schemas.microsoft.com/office/word/2012/wordml" xmlns:w16se="http://schemas.microsoft.com/office/word/2015/wordml/symex" xmlns:wpg="http://schemas.microsoft.com/office/word/2010/wordprocessingGroup" xmlns:wpi="http://schemas.microsoft.com/office/word/2010/wordprocessingInk" xmlns:wne="http://schemas.microsoft.com/office/word/2006/wordml" xmlns:wps="http://schemas.microsoft.com/office/word/2010/wordprocessingShape" mc:Ignorable="w14 w15 w16se wp14">
+<w:document xmlns:wpc="http://schemas.microsoft.com/office/word/2010/wordprocessingCanvas" xmlns:cx="http://schemas.microsoft.com/office/drawing/2014/chartex" xmlns:cx1="http://schemas.microsoft.com/office/drawing/2015/9/8/chartex" xmlns:cx2="http://schemas.microsoft.com/office/drawing/2015/10/21/chartex" xmlns:cx3="http://schemas.microsoft.com/office/drawing/2016/5/9/chartex" xmlns:cx4="http://schemas.microsoft.com/office/drawing/2016/5/10/chartex" xmlns:cx5="http://schemas.microsoft.com/office/drawing/2016/5/11/chartex" xmlns:cx6="http://schemas.microsoft.com/office/drawing/2016/5/12/chartex" xmlns:cx7="http://schemas.microsoft.com/office/drawing/2016/5/13/chartex" xmlns:cx8="http://schemas.microsoft.com/office/drawing/2016/5/14/chartex" xmlns:mc="http://schemas.openxmlformats.org/markup-compatibility/2006" xmlns:aink="http://schemas.microsoft.com/office/drawing/2016/ink" xmlns:am3d="http://schemas.microsoft.com/office/drawing/2017/model3d" xmlns:o="urn:schemas-microsoft-com:office:office" xmlns:r="http://schemas.openxmlformats.org/officeDocument/2006/relationships" xmlns:m="http://schemas.openxmlformats.org/officeDocument/2006/math" xmlns:v="urn:schemas-microsoft-com:vml" xmlns:wp14="http://schemas.microsoft.com/office/word/2010/wordprocessingDrawing" xmlns:wp="http://schemas.openxmlformats.org/drawingml/2006/wordprocessingDrawing" xmlns:w10="urn:schemas-microsoft-com:office:word" xmlns:w="http://schemas.openxmlformats.org/wordprocessingml/2006/main" xmlns:w14="http://schemas.microsoft.com/office/word/2010/wordml" xmlns:w15="http://schemas.microsoft.com/office/word/2012/wordml" xmlns:w16cid="http://schemas.microsoft.com/office/word/2016/wordml/cid" xmlns:w16se="http://schemas.microsoft.com/office/word/2015/wordml/symex" xmlns:wpg="http://schemas.microsoft.com/office/word/2010/wordprocessingGroup" xmlns:wpi="http://schemas.microsoft.com/office/word/2010/wordprocessingInk" xmlns:wne="http://schemas.microsoft.com/office/word/2006/wordml" xmlns:wps="http://schemas.microsoft.com/office/word/2010/wordprocessingShape" mc:Ignorable="w14 w15 w16se w16cid wp14">
   <w:body>
     <w:p>
       <w:pPr>
@@ -199,8 +199,6 @@
           <w:shd w:val="clear" w:color="auto" w:fill="FFFFFF"/>
         </w:rPr>
       </w:pPr>
-      <w:bookmarkStart w:id="0" w:name="_GoBack"/>
-      <w:bookmarkEnd w:id="0"/>
     </w:p>
     <w:p>
       <w:pPr>
@@ -557,7 +555,7 @@
                 <w:szCs w:val="27"/>
                 <w:shd w:val="clear" w:color="auto" w:fill="FFFFFF"/>
               </w:rPr>
-              <w:t>* The Library controls its assets (book, magazine, DVD</w:t>
+              <w:t xml:space="preserve">* The Library controls its assets (book, magazine, </w:t>
             </w:r>
             <w:proofErr w:type="gramStart"/>
             <w:r>
@@ -568,7 +566,7 @@
                 <w:szCs w:val="27"/>
                 <w:shd w:val="clear" w:color="auto" w:fill="FFFFFF"/>
               </w:rPr>
-              <w:t>,…</w:t>
+              <w:t>DVD,…</w:t>
             </w:r>
             <w:proofErr w:type="gramEnd"/>
             <w:r>
@@ -861,6 +859,8 @@
                 <w:shd w:val="clear" w:color="auto" w:fill="FFFFFF"/>
               </w:rPr>
             </w:pPr>
+            <w:bookmarkStart w:id="0" w:name="_GoBack"/>
+            <w:bookmarkEnd w:id="0"/>
             <w:r>
               <w:rPr>
                 <w:rFonts w:ascii="Arial" w:hAnsi="Arial" w:cs="Arial"/>
@@ -1001,8 +1001,30 @@
                 <w:shd w:val="clear" w:color="auto" w:fill="FFFFFF"/>
               </w:rPr>
               <w:tab/>
-              <w:t>. Type</w:t>
-            </w:r>
+              <w:t xml:space="preserve">. </w:t>
+            </w:r>
+            <w:proofErr w:type="spellStart"/>
+            <w:r>
+              <w:rPr>
+                <w:rFonts w:ascii="Arial" w:hAnsi="Arial" w:cs="Arial"/>
+                <w:color w:val="616161"/>
+                <w:sz w:val="27"/>
+                <w:szCs w:val="27"/>
+                <w:shd w:val="clear" w:color="auto" w:fill="FFFFFF"/>
+              </w:rPr>
+              <w:t>Asset</w:t>
+            </w:r>
+            <w:r>
+              <w:rPr>
+                <w:rFonts w:ascii="Arial" w:hAnsi="Arial" w:cs="Arial"/>
+                <w:color w:val="616161"/>
+                <w:sz w:val="27"/>
+                <w:szCs w:val="27"/>
+                <w:shd w:val="clear" w:color="auto" w:fill="FFFFFF"/>
+              </w:rPr>
+              <w:t>Type</w:t>
+            </w:r>
+            <w:proofErr w:type="spellEnd"/>
           </w:p>
           <w:p>
             <w:pPr>
@@ -2606,7 +2628,7 @@
 </file>
 
 <file path=word/numbering.xml><?xml version="1.0" encoding="utf-8"?>
-<w:numbering xmlns:wpc="http://schemas.microsoft.com/office/word/2010/wordprocessingCanvas" xmlns:cx="http://schemas.microsoft.com/office/drawing/2014/chartex" xmlns:cx1="http://schemas.microsoft.com/office/drawing/2015/9/8/chartex" xmlns:mc="http://schemas.openxmlformats.org/markup-compatibility/2006" xmlns:o="urn:schemas-microsoft-com:office:office" xmlns:r="http://schemas.openxmlformats.org/officeDocument/2006/relationships" xmlns:m="http://schemas.openxmlformats.org/officeDocument/2006/math" xmlns:v="urn:schemas-microsoft-com:vml" xmlns:wp14="http://schemas.microsoft.com/office/word/2010/wordprocessingDrawing" xmlns:wp="http://schemas.openxmlformats.org/drawingml/2006/wordprocessingDrawing" xmlns:w10="urn:schemas-microsoft-com:office:word" xmlns:w="http://schemas.openxmlformats.org/wordprocessingml/2006/main" xmlns:w14="http://schemas.microsoft.com/office/word/2010/wordml" xmlns:w15="http://schemas.microsoft.com/office/word/2012/wordml" xmlns:w16se="http://schemas.microsoft.com/office/word/2015/wordml/symex" xmlns:wpg="http://schemas.microsoft.com/office/word/2010/wordprocessingGroup" xmlns:wpi="http://schemas.microsoft.com/office/word/2010/wordprocessingInk" xmlns:wne="http://schemas.microsoft.com/office/word/2006/wordml" xmlns:wps="http://schemas.microsoft.com/office/word/2010/wordprocessingShape" mc:Ignorable="w14 w15 w16se wp14">
+<w:numbering xmlns:wpc="http://schemas.microsoft.com/office/word/2010/wordprocessingCanvas" xmlns:cx="http://schemas.microsoft.com/office/drawing/2014/chartex" xmlns:cx1="http://schemas.microsoft.com/office/drawing/2015/9/8/chartex" xmlns:cx2="http://schemas.microsoft.com/office/drawing/2015/10/21/chartex" xmlns:cx3="http://schemas.microsoft.com/office/drawing/2016/5/9/chartex" xmlns:cx4="http://schemas.microsoft.com/office/drawing/2016/5/10/chartex" xmlns:cx5="http://schemas.microsoft.com/office/drawing/2016/5/11/chartex" xmlns:cx6="http://schemas.microsoft.com/office/drawing/2016/5/12/chartex" xmlns:cx7="http://schemas.microsoft.com/office/drawing/2016/5/13/chartex" xmlns:cx8="http://schemas.microsoft.com/office/drawing/2016/5/14/chartex" xmlns:mc="http://schemas.openxmlformats.org/markup-compatibility/2006" xmlns:aink="http://schemas.microsoft.com/office/drawing/2016/ink" xmlns:am3d="http://schemas.microsoft.com/office/drawing/2017/model3d" xmlns:o="urn:schemas-microsoft-com:office:office" xmlns:r="http://schemas.openxmlformats.org/officeDocument/2006/relationships" xmlns:m="http://schemas.openxmlformats.org/officeDocument/2006/math" xmlns:v="urn:schemas-microsoft-com:vml" xmlns:wp14="http://schemas.microsoft.com/office/word/2010/wordprocessingDrawing" xmlns:wp="http://schemas.openxmlformats.org/drawingml/2006/wordprocessingDrawing" xmlns:w10="urn:schemas-microsoft-com:office:word" xmlns:w="http://schemas.openxmlformats.org/wordprocessingml/2006/main" xmlns:w14="http://schemas.microsoft.com/office/word/2010/wordml" xmlns:w15="http://schemas.microsoft.com/office/word/2012/wordml" xmlns:w16cid="http://schemas.microsoft.com/office/word/2016/wordml/cid" xmlns:w16se="http://schemas.microsoft.com/office/word/2015/wordml/symex" xmlns:wpg="http://schemas.microsoft.com/office/word/2010/wordprocessingGroup" xmlns:wpi="http://schemas.microsoft.com/office/word/2010/wordprocessingInk" xmlns:wne="http://schemas.microsoft.com/office/word/2006/wordml" xmlns:wps="http://schemas.microsoft.com/office/word/2010/wordprocessingShape" mc:Ignorable="w14 w15 w16se w16cid wp14">
   <w:abstractNum w:abstractNumId="0" w15:restartNumberingAfterBreak="0">
     <w:nsid w:val="15EB163C"/>
     <w:multiLevelType w:val="hybridMultilevel"/>
@@ -3167,7 +3189,7 @@
 </file>
 
 <file path=word/styles.xml><?xml version="1.0" encoding="utf-8"?>
-<w:styles xmlns:mc="http://schemas.openxmlformats.org/markup-compatibility/2006" xmlns:r="http://schemas.openxmlformats.org/officeDocument/2006/relationships" xmlns:w="http://schemas.openxmlformats.org/wordprocessingml/2006/main" xmlns:w14="http://schemas.microsoft.com/office/word/2010/wordml" xmlns:w15="http://schemas.microsoft.com/office/word/2012/wordml" xmlns:w16se="http://schemas.microsoft.com/office/word/2015/wordml/symex" mc:Ignorable="w14 w15 w16se">
+<w:styles xmlns:mc="http://schemas.openxmlformats.org/markup-compatibility/2006" xmlns:r="http://schemas.openxmlformats.org/officeDocument/2006/relationships" xmlns:w="http://schemas.openxmlformats.org/wordprocessingml/2006/main" xmlns:w14="http://schemas.microsoft.com/office/word/2010/wordml" xmlns:w15="http://schemas.microsoft.com/office/word/2012/wordml" xmlns:w16cid="http://schemas.microsoft.com/office/word/2016/wordml/cid" xmlns:w16se="http://schemas.microsoft.com/office/word/2015/wordml/symex" mc:Ignorable="w14 w15 w16se w16cid">
   <w:docDefaults>
     <w:rPrDefault>
       <w:rPr>
@@ -3183,7 +3205,7 @@
       </w:pPr>
     </w:pPrDefault>
   </w:docDefaults>
-  <w:latentStyles w:defLockedState="0" w:defUIPriority="99" w:defSemiHidden="0" w:defUnhideWhenUsed="0" w:defQFormat="0" w:count="371">
+  <w:latentStyles w:defLockedState="0" w:defUIPriority="99" w:defSemiHidden="0" w:defUnhideWhenUsed="0" w:defQFormat="0" w:count="375">
     <w:lsdException w:name="Normal" w:uiPriority="0" w:qFormat="1"/>
     <w:lsdException w:name="heading 1" w:uiPriority="9" w:qFormat="1"/>
     <w:lsdException w:name="heading 2" w:semiHidden="1" w:uiPriority="9" w:unhideWhenUsed="1" w:qFormat="1"/>
@@ -3289,7 +3311,6 @@
     <w:lsdException w:name="HTML Sample" w:semiHidden="1" w:unhideWhenUsed="1"/>
     <w:lsdException w:name="HTML Typewriter" w:semiHidden="1" w:unhideWhenUsed="1"/>
     <w:lsdException w:name="HTML Variable" w:semiHidden="1" w:unhideWhenUsed="1"/>
-    <w:lsdException w:name="Normal Table" w:semiHidden="1" w:unhideWhenUsed="1"/>
     <w:lsdException w:name="annotation subject" w:semiHidden="1" w:unhideWhenUsed="1"/>
     <w:lsdException w:name="No List" w:semiHidden="1" w:unhideWhenUsed="1"/>
     <w:lsdException w:name="Outline List 1" w:semiHidden="1" w:unhideWhenUsed="1"/>
@@ -3333,10 +3354,8 @@
     <w:lsdException w:name="Table Elegant" w:semiHidden="1" w:unhideWhenUsed="1"/>
     <w:lsdException w:name="Table Professional" w:semiHidden="1" w:unhideWhenUsed="1"/>
     <w:lsdException w:name="Table Subtle 1" w:semiHidden="1" w:unhideWhenUsed="1"/>
-    <w:lsdException w:name="Table Subtle 2" w:semiHidden="1" w:unhideWhenUsed="1"/>
     <w:lsdException w:name="Table Web 1" w:semiHidden="1" w:unhideWhenUsed="1"/>
     <w:lsdException w:name="Table Web 2" w:semiHidden="1" w:unhideWhenUsed="1"/>
-    <w:lsdException w:name="Table Web 3" w:semiHidden="1" w:unhideWhenUsed="1"/>
     <w:lsdException w:name="Balloon Text" w:semiHidden="1" w:unhideWhenUsed="1"/>
     <w:lsdException w:name="Table Grid" w:uiPriority="39"/>
     <w:lsdException w:name="Table Theme" w:semiHidden="1" w:unhideWhenUsed="1"/>
@@ -3555,6 +3574,10 @@
     <w:lsdException w:name="List Table 5 Dark Accent 6" w:uiPriority="50"/>
     <w:lsdException w:name="List Table 6 Colorful Accent 6" w:uiPriority="51"/>
     <w:lsdException w:name="List Table 7 Colorful Accent 6" w:uiPriority="52"/>
+    <w:lsdException w:name="Mention" w:semiHidden="1" w:unhideWhenUsed="1"/>
+    <w:lsdException w:name="Smart Hyperlink" w:semiHidden="1" w:unhideWhenUsed="1"/>
+    <w:lsdException w:name="Hashtag" w:semiHidden="1" w:unhideWhenUsed="1"/>
+    <w:lsdException w:name="Unresolved Mention" w:semiHidden="1" w:unhideWhenUsed="1"/>
   </w:latentStyles>
   <w:style w:type="paragraph" w:default="1" w:styleId="Normal">
     <w:name w:val="Normal"/>

</xml_diff>

<commit_message>
fee calculation, limit of five, roles divided, home page, admin views
</commit_message>
<xml_diff>
--- a/Project_Proposal.docx
+++ b/Project_Proposal.docx
@@ -276,17 +276,7 @@
           <w:szCs w:val="27"/>
           <w:shd w:val="clear" w:color="auto" w:fill="FFFFFF"/>
         </w:rPr>
-        <w:t>Library Management System</w:t>
-      </w:r>
-      <w:r>
-        <w:rPr>
-          <w:rFonts w:ascii="Arial" w:hAnsi="Arial" w:cs="Arial"/>
-          <w:color w:val="616161"/>
-          <w:sz w:val="27"/>
-          <w:szCs w:val="27"/>
-          <w:shd w:val="clear" w:color="auto" w:fill="FFFFFF"/>
-        </w:rPr>
-        <w:t xml:space="preserve"> application has three levels of access:</w:t>
+        <w:t>Library Management System application has three levels of access:</w:t>
       </w:r>
     </w:p>
     <w:p>
@@ -359,17 +349,7 @@
           <w:szCs w:val="27"/>
           <w:shd w:val="clear" w:color="auto" w:fill="FFFFFF"/>
         </w:rPr>
-        <w:t>Library Management System</w:t>
-      </w:r>
-      <w:r>
-        <w:rPr>
-          <w:rFonts w:ascii="Arial" w:hAnsi="Arial" w:cs="Arial"/>
-          <w:color w:val="616161"/>
-          <w:sz w:val="27"/>
-          <w:szCs w:val="27"/>
-          <w:shd w:val="clear" w:color="auto" w:fill="FFFFFF"/>
-        </w:rPr>
-        <w:t xml:space="preserve"> allows anyone to </w:t>
+        <w:t xml:space="preserve">Library Management System allows anyone to </w:t>
       </w:r>
       <w:r>
         <w:rPr>
@@ -390,36 +370,6 @@
           <w:shd w:val="clear" w:color="auto" w:fill="FFFFFF"/>
         </w:rPr>
         <w:t xml:space="preserve"> the assets </w:t>
-      </w:r>
-      <w:r>
-        <w:rPr>
-          <w:rFonts w:ascii="Arial" w:hAnsi="Arial" w:cs="Arial"/>
-          <w:color w:val="616161"/>
-          <w:sz w:val="27"/>
-          <w:szCs w:val="27"/>
-          <w:shd w:val="clear" w:color="auto" w:fill="FFFFFF"/>
-        </w:rPr>
-        <w:t>of</w:t>
-      </w:r>
-      <w:r>
-        <w:rPr>
-          <w:rFonts w:ascii="Arial" w:hAnsi="Arial" w:cs="Arial"/>
-          <w:color w:val="616161"/>
-          <w:sz w:val="27"/>
-          <w:szCs w:val="27"/>
-          <w:shd w:val="clear" w:color="auto" w:fill="FFFFFF"/>
-        </w:rPr>
-        <w:t xml:space="preserve"> the library</w:t>
-      </w:r>
-      <w:r>
-        <w:rPr>
-          <w:rFonts w:ascii="Arial" w:hAnsi="Arial" w:cs="Arial"/>
-          <w:color w:val="616161"/>
-          <w:sz w:val="27"/>
-          <w:szCs w:val="27"/>
-          <w:shd w:val="clear" w:color="auto" w:fill="FFFFFF"/>
-        </w:rPr>
-        <w:t xml:space="preserve">. </w:t>
       </w:r>
     </w:p>
     <w:p>
@@ -446,7 +396,27 @@
           <w:szCs w:val="27"/>
           <w:shd w:val="clear" w:color="auto" w:fill="FFFFFF"/>
         </w:rPr>
-        <w:t xml:space="preserve">Users can register on the web app by themselves or </w:t>
+        <w:t>Users can register on the web app by themselves</w:t>
+      </w:r>
+      <w:r>
+        <w:rPr>
+          <w:rFonts w:ascii="Arial" w:hAnsi="Arial" w:cs="Arial"/>
+          <w:color w:val="616161"/>
+          <w:sz w:val="27"/>
+          <w:szCs w:val="27"/>
+          <w:shd w:val="clear" w:color="auto" w:fill="FFFFFF"/>
+        </w:rPr>
+        <w:t>,</w:t>
+      </w:r>
+      <w:r>
+        <w:rPr>
+          <w:rFonts w:ascii="Arial" w:hAnsi="Arial" w:cs="Arial"/>
+          <w:color w:val="616161"/>
+          <w:sz w:val="27"/>
+          <w:szCs w:val="27"/>
+          <w:shd w:val="clear" w:color="auto" w:fill="FFFFFF"/>
+        </w:rPr>
+        <w:t xml:space="preserve"> or </w:t>
       </w:r>
       <w:r>
         <w:rPr>
@@ -457,16 +427,6 @@
           <w:shd w:val="clear" w:color="auto" w:fill="FFFFFF"/>
         </w:rPr>
         <w:t>web app administrator can perform registration</w:t>
-      </w:r>
-      <w:r>
-        <w:rPr>
-          <w:rFonts w:ascii="Arial" w:hAnsi="Arial" w:cs="Arial"/>
-          <w:color w:val="616161"/>
-          <w:sz w:val="27"/>
-          <w:szCs w:val="27"/>
-          <w:shd w:val="clear" w:color="auto" w:fill="FFFFFF"/>
-        </w:rPr>
-        <w:t>.</w:t>
       </w:r>
     </w:p>
     <w:p>
@@ -517,7 +477,27 @@
           <w:szCs w:val="27"/>
           <w:shd w:val="clear" w:color="auto" w:fill="FFFFFF"/>
         </w:rPr>
-        <w:t>Can pick the assets</w:t>
+        <w:t xml:space="preserve">Can pick the </w:t>
+      </w:r>
+      <w:r>
+        <w:rPr>
+          <w:rFonts w:ascii="Arial" w:hAnsi="Arial" w:cs="Arial"/>
+          <w:color w:val="616161"/>
+          <w:sz w:val="27"/>
+          <w:szCs w:val="27"/>
+          <w:shd w:val="clear" w:color="auto" w:fill="FFFFFF"/>
+        </w:rPr>
+        <w:t xml:space="preserve">available </w:t>
+      </w:r>
+      <w:r>
+        <w:rPr>
+          <w:rFonts w:ascii="Arial" w:hAnsi="Arial" w:cs="Arial"/>
+          <w:color w:val="616161"/>
+          <w:sz w:val="27"/>
+          <w:szCs w:val="27"/>
+          <w:shd w:val="clear" w:color="auto" w:fill="FFFFFF"/>
+        </w:rPr>
+        <w:t>assets</w:t>
       </w:r>
       <w:r>
         <w:rPr>
@@ -557,7 +537,17 @@
           <w:szCs w:val="27"/>
           <w:shd w:val="clear" w:color="auto" w:fill="FFFFFF"/>
         </w:rPr>
-        <w:t>checkout</w:t>
+        <w:t>C</w:t>
+      </w:r>
+      <w:r>
+        <w:rPr>
+          <w:rFonts w:ascii="Arial" w:hAnsi="Arial" w:cs="Arial"/>
+          <w:color w:val="616161"/>
+          <w:sz w:val="27"/>
+          <w:szCs w:val="27"/>
+          <w:shd w:val="clear" w:color="auto" w:fill="FFFFFF"/>
+        </w:rPr>
+        <w:t>heckout</w:t>
       </w:r>
       <w:r>
         <w:rPr>
@@ -647,21 +637,104 @@
         <w:spacing w:after="0" w:line="240" w:lineRule="auto"/>
         <w:rPr>
           <w:rFonts w:ascii="Arial" w:hAnsi="Arial" w:cs="Arial"/>
-          <w:color w:val="616161"/>
-          <w:sz w:val="27"/>
-          <w:szCs w:val="27"/>
-          <w:shd w:val="clear" w:color="auto" w:fill="FFFFFF"/>
-        </w:rPr>
-      </w:pPr>
-      <w:r>
-        <w:rPr>
-          <w:rFonts w:ascii="Arial" w:hAnsi="Arial" w:cs="Arial"/>
-          <w:color w:val="616161"/>
-          <w:sz w:val="27"/>
-          <w:szCs w:val="27"/>
-          <w:shd w:val="clear" w:color="auto" w:fill="FFFFFF"/>
-        </w:rPr>
-        <w:t>On “My File” page they can see the not returned assets, the due date to return for each asset, fee to pay if the date is expired</w:t>
+          <w:b/>
+          <w:color w:val="616161"/>
+          <w:sz w:val="27"/>
+          <w:szCs w:val="27"/>
+          <w:shd w:val="clear" w:color="auto" w:fill="FFFFFF"/>
+        </w:rPr>
+      </w:pPr>
+      <w:r>
+        <w:rPr>
+          <w:rFonts w:ascii="Arial" w:hAnsi="Arial" w:cs="Arial"/>
+          <w:color w:val="616161"/>
+          <w:sz w:val="27"/>
+          <w:szCs w:val="27"/>
+          <w:shd w:val="clear" w:color="auto" w:fill="FFFFFF"/>
+        </w:rPr>
+        <w:t xml:space="preserve">On “My </w:t>
+      </w:r>
+      <w:proofErr w:type="gramStart"/>
+      <w:r>
+        <w:rPr>
+          <w:rFonts w:ascii="Arial" w:hAnsi="Arial" w:cs="Arial"/>
+          <w:color w:val="616161"/>
+          <w:sz w:val="27"/>
+          <w:szCs w:val="27"/>
+          <w:shd w:val="clear" w:color="auto" w:fill="FFFFFF"/>
+        </w:rPr>
+        <w:t>File”</w:t>
+      </w:r>
+      <w:proofErr w:type="gramEnd"/>
+      <w:r>
+        <w:rPr>
+          <w:rFonts w:ascii="Arial" w:hAnsi="Arial" w:cs="Arial"/>
+          <w:color w:val="616161"/>
+          <w:sz w:val="27"/>
+          <w:szCs w:val="27"/>
+          <w:shd w:val="clear" w:color="auto" w:fill="FFFFFF"/>
+        </w:rPr>
+        <w:t xml:space="preserve"> </w:t>
+      </w:r>
+      <w:r>
+        <w:rPr>
+          <w:rFonts w:ascii="Arial" w:hAnsi="Arial" w:cs="Arial"/>
+          <w:color w:val="616161"/>
+          <w:sz w:val="27"/>
+          <w:szCs w:val="27"/>
+          <w:shd w:val="clear" w:color="auto" w:fill="FFFFFF"/>
+        </w:rPr>
+        <w:t>page user</w:t>
+      </w:r>
+      <w:r>
+        <w:rPr>
+          <w:rFonts w:ascii="Arial" w:hAnsi="Arial" w:cs="Arial"/>
+          <w:color w:val="616161"/>
+          <w:sz w:val="27"/>
+          <w:szCs w:val="27"/>
+          <w:shd w:val="clear" w:color="auto" w:fill="FFFFFF"/>
+        </w:rPr>
+        <w:t xml:space="preserve"> can see the not returned assets, the due date to return for each asset, fee to pay if the </w:t>
+      </w:r>
+      <w:r>
+        <w:rPr>
+          <w:rFonts w:ascii="Arial" w:hAnsi="Arial" w:cs="Arial"/>
+          <w:color w:val="616161"/>
+          <w:sz w:val="27"/>
+          <w:szCs w:val="27"/>
+          <w:shd w:val="clear" w:color="auto" w:fill="FFFFFF"/>
+        </w:rPr>
+        <w:t xml:space="preserve">due </w:t>
+      </w:r>
+      <w:r>
+        <w:rPr>
+          <w:rFonts w:ascii="Arial" w:hAnsi="Arial" w:cs="Arial"/>
+          <w:color w:val="616161"/>
+          <w:sz w:val="27"/>
+          <w:szCs w:val="27"/>
+          <w:shd w:val="clear" w:color="auto" w:fill="FFFFFF"/>
+        </w:rPr>
+        <w:t>date is expired</w:t>
+      </w:r>
+      <w:r>
+        <w:rPr>
+          <w:rFonts w:ascii="Arial" w:hAnsi="Arial" w:cs="Arial"/>
+          <w:color w:val="616161"/>
+          <w:sz w:val="27"/>
+          <w:szCs w:val="27"/>
+          <w:shd w:val="clear" w:color="auto" w:fill="FFFFFF"/>
+        </w:rPr>
+        <w:t>.</w:t>
+      </w:r>
+      <w:r>
+        <w:rPr>
+          <w:rFonts w:ascii="Arial" w:hAnsi="Arial" w:cs="Arial"/>
+          <w:color w:val="833C0B" w:themeColor="accent2" w:themeShade="80"/>
+          <w:sz w:val="27"/>
+          <w:szCs w:val="27"/>
+          <w:shd w:val="clear" w:color="auto" w:fill="FFFFFF"/>
+        </w:rPr>
+        <w:t xml:space="preserve"> </w:t>
       </w:r>
     </w:p>
     <w:p>
@@ -689,7 +762,7 @@
           <w:szCs w:val="27"/>
           <w:shd w:val="clear" w:color="auto" w:fill="FFFFFF"/>
         </w:rPr>
-        <w:t>On “</w:t>
+        <w:t xml:space="preserve">On “My File” user </w:t>
       </w:r>
       <w:r>
         <w:rPr>
@@ -699,7 +772,7 @@
           <w:szCs w:val="27"/>
           <w:shd w:val="clear" w:color="auto" w:fill="FFFFFF"/>
         </w:rPr>
-        <w:t>My File”</w:t>
+        <w:t xml:space="preserve">also </w:t>
       </w:r>
       <w:r>
         <w:rPr>
@@ -709,31 +782,120 @@
           <w:szCs w:val="27"/>
           <w:shd w:val="clear" w:color="auto" w:fill="FFFFFF"/>
         </w:rPr>
-        <w:t xml:space="preserve"> user can “return” the item or all the items. In real </w:t>
-      </w:r>
-      <w:r>
-        <w:rPr>
-          <w:rFonts w:ascii="Arial" w:hAnsi="Arial" w:cs="Arial"/>
-          <w:color w:val="833C0B" w:themeColor="accent2" w:themeShade="80"/>
-          <w:sz w:val="27"/>
-          <w:szCs w:val="27"/>
-          <w:shd w:val="clear" w:color="auto" w:fill="FFFFFF"/>
-        </w:rPr>
-        <w:t>life,</w:t>
-      </w:r>
-      <w:r>
-        <w:rPr>
-          <w:rFonts w:ascii="Arial" w:hAnsi="Arial" w:cs="Arial"/>
-          <w:color w:val="833C0B" w:themeColor="accent2" w:themeShade="80"/>
-          <w:sz w:val="27"/>
-          <w:szCs w:val="27"/>
-          <w:shd w:val="clear" w:color="auto" w:fill="FFFFFF"/>
-        </w:rPr>
-        <w:t xml:space="preserve"> this operation is supposed to be automated somehow to control</w:t>
-      </w:r>
+        <w:t>can “return” the item or all the items. In real life, this operation is supposed to be automated somehow to control</w:t>
+      </w:r>
+      <w:bookmarkStart w:id="0" w:name="_GoBack"/>
+      <w:bookmarkEnd w:id="0"/>
     </w:p>
     <w:p>
       <w:pPr>
+        <w:pStyle w:val="ListParagraph"/>
+        <w:spacing w:after="0" w:line="240" w:lineRule="auto"/>
+        <w:rPr>
+          <w:rFonts w:ascii="Arial" w:hAnsi="Arial" w:cs="Arial"/>
+          <w:b/>
+          <w:color w:val="2E74B5" w:themeColor="accent5" w:themeShade="BF"/>
+          <w:sz w:val="27"/>
+          <w:szCs w:val="27"/>
+          <w:shd w:val="clear" w:color="auto" w:fill="FFFFFF"/>
+        </w:rPr>
+      </w:pPr>
+    </w:p>
+    <w:p>
+      <w:pPr>
+        <w:pStyle w:val="ListParagraph"/>
+        <w:spacing w:after="0" w:line="240" w:lineRule="auto"/>
+        <w:rPr>
+          <w:rFonts w:ascii="Arial" w:hAnsi="Arial" w:cs="Arial"/>
+          <w:b/>
+          <w:color w:val="2E74B5" w:themeColor="accent5" w:themeShade="BF"/>
+          <w:sz w:val="27"/>
+          <w:szCs w:val="27"/>
+          <w:shd w:val="clear" w:color="auto" w:fill="FFFFFF"/>
+        </w:rPr>
+      </w:pPr>
+      <w:r>
+        <w:rPr>
+          <w:rFonts w:ascii="Arial" w:hAnsi="Arial" w:cs="Arial"/>
+          <w:b/>
+          <w:color w:val="2E74B5" w:themeColor="accent5" w:themeShade="BF"/>
+          <w:sz w:val="27"/>
+          <w:szCs w:val="27"/>
+          <w:shd w:val="clear" w:color="auto" w:fill="FFFFFF"/>
+        </w:rPr>
+        <w:t>Library Rules:</w:t>
+      </w:r>
+    </w:p>
+    <w:p>
+      <w:pPr>
+        <w:pStyle w:val="ListParagraph"/>
+        <w:spacing w:after="0" w:line="240" w:lineRule="auto"/>
+        <w:rPr>
+          <w:rFonts w:ascii="Arial" w:hAnsi="Arial" w:cs="Arial"/>
+          <w:color w:val="2E74B5" w:themeColor="accent5" w:themeShade="BF"/>
+          <w:sz w:val="27"/>
+          <w:szCs w:val="27"/>
+          <w:shd w:val="clear" w:color="auto" w:fill="FFFFFF"/>
+        </w:rPr>
+      </w:pPr>
+      <w:r>
+        <w:rPr>
+          <w:rFonts w:ascii="Arial" w:hAnsi="Arial" w:cs="Arial"/>
+          <w:color w:val="2E74B5" w:themeColor="accent5" w:themeShade="BF"/>
+          <w:sz w:val="27"/>
+          <w:szCs w:val="27"/>
+          <w:shd w:val="clear" w:color="auto" w:fill="FFFFFF"/>
+        </w:rPr>
+        <w:t xml:space="preserve">A rented item </w:t>
+      </w:r>
+      <w:proofErr w:type="gramStart"/>
+      <w:r>
+        <w:rPr>
+          <w:rFonts w:ascii="Arial" w:hAnsi="Arial" w:cs="Arial"/>
+          <w:color w:val="2E74B5" w:themeColor="accent5" w:themeShade="BF"/>
+          <w:sz w:val="27"/>
+          <w:szCs w:val="27"/>
+          <w:shd w:val="clear" w:color="auto" w:fill="FFFFFF"/>
+        </w:rPr>
+        <w:t>must be returned</w:t>
+      </w:r>
+      <w:proofErr w:type="gramEnd"/>
+      <w:r>
+        <w:rPr>
+          <w:rFonts w:ascii="Arial" w:hAnsi="Arial" w:cs="Arial"/>
+          <w:color w:val="2E74B5" w:themeColor="accent5" w:themeShade="BF"/>
+          <w:sz w:val="27"/>
+          <w:szCs w:val="27"/>
+          <w:shd w:val="clear" w:color="auto" w:fill="FFFFFF"/>
+        </w:rPr>
+        <w:t xml:space="preserve"> in 15 days</w:t>
+      </w:r>
+    </w:p>
+    <w:p>
+      <w:pPr>
+        <w:pStyle w:val="ListParagraph"/>
+        <w:spacing w:after="0" w:line="240" w:lineRule="auto"/>
+        <w:rPr>
+          <w:rFonts w:ascii="Arial" w:hAnsi="Arial" w:cs="Arial"/>
+          <w:color w:val="2E74B5" w:themeColor="accent5" w:themeShade="BF"/>
+          <w:sz w:val="27"/>
+          <w:szCs w:val="27"/>
+          <w:shd w:val="clear" w:color="auto" w:fill="FFFFFF"/>
+        </w:rPr>
+      </w:pPr>
+      <w:r>
+        <w:rPr>
+          <w:rFonts w:ascii="Arial" w:hAnsi="Arial" w:cs="Arial"/>
+          <w:color w:val="2E74B5" w:themeColor="accent5" w:themeShade="BF"/>
+          <w:sz w:val="27"/>
+          <w:szCs w:val="27"/>
+          <w:shd w:val="clear" w:color="auto" w:fill="FFFFFF"/>
+        </w:rPr>
+        <w:t>The fee for every overdue day is $1.50 per item</w:t>
+      </w:r>
+    </w:p>
+    <w:p>
+      <w:pPr>
         <w:spacing w:before="120" w:after="0" w:line="240" w:lineRule="auto"/>
         <w:rPr>
           <w:rFonts w:ascii="Arial" w:hAnsi="Arial" w:cs="Arial"/>
@@ -753,29 +915,7 @@
           <w:szCs w:val="27"/>
           <w:shd w:val="clear" w:color="auto" w:fill="FFFFFF"/>
         </w:rPr>
-        <w:t xml:space="preserve">Administrator - </w:t>
-      </w:r>
-      <w:r>
-        <w:rPr>
-          <w:rFonts w:ascii="Arial" w:hAnsi="Arial" w:cs="Arial"/>
-          <w:b/>
-          <w:color w:val="616161"/>
-          <w:sz w:val="27"/>
-          <w:szCs w:val="27"/>
-          <w:shd w:val="clear" w:color="auto" w:fill="FFFFFF"/>
-        </w:rPr>
-        <w:t>a user, who has the “admin” role</w:t>
-      </w:r>
-      <w:r>
-        <w:rPr>
-          <w:rFonts w:ascii="Arial" w:hAnsi="Arial" w:cs="Arial"/>
-          <w:b/>
-          <w:color w:val="616161"/>
-          <w:sz w:val="27"/>
-          <w:szCs w:val="27"/>
-          <w:shd w:val="clear" w:color="auto" w:fill="FFFFFF"/>
-        </w:rPr>
-        <w:t xml:space="preserve">: </w:t>
+        <w:t xml:space="preserve">Administrator - a user, who has the “admin” role: </w:t>
       </w:r>
     </w:p>
     <w:p>
@@ -839,27 +979,49 @@
           <w:szCs w:val="27"/>
           <w:shd w:val="clear" w:color="auto" w:fill="FFFFFF"/>
         </w:rPr>
-        <w:t>Can add the assets to the database</w:t>
-      </w:r>
-      <w:r>
-        <w:rPr>
-          <w:rFonts w:ascii="Arial" w:hAnsi="Arial" w:cs="Arial"/>
-          <w:color w:val="616161"/>
-          <w:sz w:val="27"/>
-          <w:szCs w:val="27"/>
-          <w:shd w:val="clear" w:color="auto" w:fill="FFFFFF"/>
-        </w:rPr>
-        <w:t>, he also can</w:t>
-      </w:r>
-      <w:r>
-        <w:rPr>
-          <w:rFonts w:ascii="Arial" w:hAnsi="Arial" w:cs="Arial"/>
-          <w:color w:val="616161"/>
-          <w:sz w:val="27"/>
-          <w:szCs w:val="27"/>
-          <w:shd w:val="clear" w:color="auto" w:fill="FFFFFF"/>
-        </w:rPr>
-        <w:t xml:space="preserve"> edit or remove </w:t>
+        <w:t xml:space="preserve">Can add the assets to the </w:t>
+      </w:r>
+      <w:proofErr w:type="gramStart"/>
+      <w:r>
+        <w:rPr>
+          <w:rFonts w:ascii="Arial" w:hAnsi="Arial" w:cs="Arial"/>
+          <w:color w:val="616161"/>
+          <w:sz w:val="27"/>
+          <w:szCs w:val="27"/>
+          <w:shd w:val="clear" w:color="auto" w:fill="FFFFFF"/>
+        </w:rPr>
+        <w:t>database</w:t>
+      </w:r>
+      <w:r>
+        <w:rPr>
+          <w:rFonts w:ascii="Arial" w:hAnsi="Arial" w:cs="Arial"/>
+          <w:color w:val="616161"/>
+          <w:sz w:val="27"/>
+          <w:szCs w:val="27"/>
+          <w:shd w:val="clear" w:color="auto" w:fill="FFFFFF"/>
+        </w:rPr>
+        <w:t>,</w:t>
+      </w:r>
+      <w:proofErr w:type="gramEnd"/>
+      <w:r>
+        <w:rPr>
+          <w:rFonts w:ascii="Arial" w:hAnsi="Arial" w:cs="Arial"/>
+          <w:color w:val="616161"/>
+          <w:sz w:val="27"/>
+          <w:szCs w:val="27"/>
+          <w:shd w:val="clear" w:color="auto" w:fill="FFFFFF"/>
+        </w:rPr>
+        <w:t xml:space="preserve"> </w:t>
+      </w:r>
+      <w:r>
+        <w:rPr>
+          <w:rFonts w:ascii="Arial" w:hAnsi="Arial" w:cs="Arial"/>
+          <w:color w:val="616161"/>
+          <w:sz w:val="27"/>
+          <w:szCs w:val="27"/>
+          <w:shd w:val="clear" w:color="auto" w:fill="FFFFFF"/>
+        </w:rPr>
+        <w:t xml:space="preserve">edit or remove </w:t>
       </w:r>
       <w:r>
         <w:rPr>
@@ -913,6 +1075,9 @@
               </w:rPr>
             </w:pPr>
             <w:r>
+              <w:br w:type="page"/>
+            </w:r>
+            <w:r>
               <w:rPr>
                 <w:rFonts w:ascii="Arial" w:hAnsi="Arial" w:cs="Arial"/>
                 <w:color w:val="616161"/>
@@ -1193,18 +1358,16 @@
               </w:rPr>
               <w:t>* The Library controls its assets (book, magazine, DVD</w:t>
             </w:r>
-            <w:proofErr w:type="gramStart"/>
-            <w:r>
-              <w:rPr>
-                <w:rFonts w:ascii="Arial" w:hAnsi="Arial" w:cs="Arial"/>
-                <w:color w:val="616161"/>
-                <w:sz w:val="27"/>
-                <w:szCs w:val="27"/>
-                <w:shd w:val="clear" w:color="auto" w:fill="FFFFFF"/>
-              </w:rPr>
-              <w:t>,…</w:t>
-            </w:r>
-            <w:proofErr w:type="gramEnd"/>
+            <w:r>
+              <w:rPr>
+                <w:rFonts w:ascii="Arial" w:hAnsi="Arial" w:cs="Arial"/>
+                <w:color w:val="616161"/>
+                <w:sz w:val="27"/>
+                <w:szCs w:val="27"/>
+                <w:shd w:val="clear" w:color="auto" w:fill="FFFFFF"/>
+              </w:rPr>
+              <w:t>…</w:t>
+            </w:r>
             <w:r>
               <w:rPr>
                 <w:rFonts w:ascii="Arial" w:hAnsi="Arial" w:cs="Arial"/>
@@ -1365,6 +1528,7 @@
                 <w:szCs w:val="27"/>
                 <w:shd w:val="clear" w:color="auto" w:fill="FFFFFF"/>
               </w:rPr>
+              <w:lastRenderedPageBreak/>
               <w:tab/>
               <w:t>. Add new user</w:t>
             </w:r>
@@ -1430,7 +1594,6 @@
                 <w:szCs w:val="27"/>
                 <w:shd w:val="clear" w:color="auto" w:fill="FFFFFF"/>
               </w:rPr>
-              <w:lastRenderedPageBreak/>
               <w:tab/>
               <w:t>. Edit / Update information</w:t>
             </w:r>
@@ -1811,8 +1974,6 @@
               </w:rPr>
               <w:t xml:space="preserve"> </w:t>
             </w:r>
-            <w:bookmarkStart w:id="0" w:name="_GoBack"/>
-            <w:bookmarkEnd w:id="0"/>
             <w:r>
               <w:rPr>
                 <w:rFonts w:ascii="Arial" w:hAnsi="Arial" w:cs="Arial"/>
@@ -2832,6 +2993,7 @@
                 <w:szCs w:val="27"/>
                 <w:shd w:val="clear" w:color="auto" w:fill="FFFFFF"/>
               </w:rPr>
+              <w:lastRenderedPageBreak/>
               <w:tab/>
             </w:r>
             <w:r>

</xml_diff>